<commit_message>
Added Event Based Can Finding
</commit_message>
<xml_diff>
--- a/NeoWaterfallOutline.docx
+++ b/NeoWaterfallOutline.docx
@@ -6,8 +6,6 @@
       <w:pPr>
         <w:jc w:val="center"/>
       </w:pPr>
-      <w:bookmarkStart w:id="0" w:name="_GoBack"/>
-      <w:bookmarkEnd w:id="0"/>
       <w:r>
         <w:t>Neo-waterfall Outline</w:t>
       </w:r>
@@ -865,7 +863,115 @@
         <w:ind w:left="720"/>
       </w:pPr>
     </w:p>
-    <w:p/>
+    <w:p>
+      <w:r>
+        <w:t xml:space="preserve">Nasa- </w:t>
+      </w:r>
+    </w:p>
+    <w:p>
+      <w:r>
+        <w:t>Working on the mars rover</w:t>
+      </w:r>
+    </w:p>
+    <w:p>
+      <w:r>
+        <w:t>Before the mars rover lands</w:t>
+      </w:r>
+    </w:p>
+    <w:p>
+      <w:r>
+        <w:t>Matins like to party.</w:t>
+      </w:r>
+    </w:p>
+    <w:p>
+      <w:r>
+        <w:t>Clear cans from the landing zone from the Martian.</w:t>
+      </w:r>
+    </w:p>
+    <w:p>
+      <w:r>
+        <w:t>12oz soda full cans.</w:t>
+      </w:r>
+    </w:p>
+    <w:p>
+      <w:r>
+        <w:t>Landing zone is black circle on white background.</w:t>
+      </w:r>
+    </w:p>
+    <w:p>
+      <w:r>
+        <w:t>Clear cans from landing zone.</w:t>
+      </w:r>
+    </w:p>
+    <w:p>
+      <w:r>
+        <w:t>Land anywhere in the zone.</w:t>
+      </w:r>
+    </w:p>
+    <w:p>
+      <w:r>
+        <w:t>Cans will be vertical</w:t>
+      </w:r>
+    </w:p>
+    <w:p>
+      <w:r>
+        <w:t>Time limit: 30 seconds.</w:t>
+      </w:r>
+    </w:p>
+    <w:p>
+      <w:r>
+        <w:t>Anything in the Lego kit.</w:t>
+      </w:r>
+    </w:p>
+    <w:p>
+      <w:r>
+        <w:t>3 cans in the circle.</w:t>
+      </w:r>
+    </w:p>
+    <w:p>
+      <w:r>
+        <w:t>Cubic foot of space.</w:t>
+      </w:r>
+    </w:p>
+    <w:p>
+      <w:r>
+        <w:t>After cans are moved. Need to move our rover.</w:t>
+      </w:r>
+    </w:p>
+    <w:p>
+      <w:r>
+        <w:t>Needs to beep when they move.</w:t>
+      </w:r>
+    </w:p>
+    <w:p>
+      <w:r>
+        <w:t>Different beeps for when they move. Forward one way. Back another.</w:t>
+      </w:r>
+    </w:p>
+    <w:p>
+      <w:r>
+        <w:t>Configure during.</w:t>
+      </w:r>
+    </w:p>
+    <w:p>
+      <w:r>
+        <w:t>Cans must be completely clear of the line</w:t>
+      </w:r>
+    </w:p>
+    <w:p>
+      <w:r>
+        <w:t>Display how long when you are pushing. R</w:t>
+      </w:r>
+    </w:p>
+    <w:p>
+      <w:r>
+        <w:t>Separate tone when robot is in contact with the can.</w:t>
+      </w:r>
+    </w:p>
+    <w:p>
+      <w:bookmarkStart w:id="0" w:name="_GoBack"/>
+      <w:bookmarkEnd w:id="0"/>
+    </w:p>
     <w:sectPr>
       <w:pgSz w:w="12240" w:h="15840"/>
       <w:pgMar w:top="1440" w:right="1440" w:bottom="1440" w:left="1440" w:header="720" w:footer="720" w:gutter="0"/>

</xml_diff>